<commit_message>
saving what we did b4
1.1
1.2 & 1.3 feel free to modify what I did. I didn't erase the template yet
</commit_message>
<xml_diff>
--- a/GroupSchedule_srs.docx
+++ b/GroupSchedule_srs.docx
@@ -99,21 +99,25 @@
       <w:pPr>
         <w:pStyle w:val="Title"/>
       </w:pPr>
+      <w:proofErr w:type="spellStart"/>
       <w:r>
         <w:rPr>
           <w:sz w:val="60"/>
         </w:rPr>
         <w:t>GroupScheduleWebApp</w:t>
       </w:r>
+      <w:proofErr w:type="spellEnd"/>
     </w:p>
     <w:p>
       <w:pPr>
         <w:pStyle w:val="ByLine"/>
         <w:spacing w:before="120" w:after="240"/>
       </w:pPr>
+      <w:proofErr w:type="gramStart"/>
       <w:r>
         <w:t>Version  0.001</w:t>
       </w:r>
+      <w:proofErr w:type="gramEnd"/>
     </w:p>
     <w:p>
       <w:pPr>
@@ -387,8 +391,6 @@
               </w:rPr>
               <w:t>Fabiane.yeung@wsu.edu</w:t>
             </w:r>
-            <w:bookmarkStart w:id="0" w:name="_GoBack"/>
-            <w:bookmarkEnd w:id="0"/>
           </w:p>
         </w:tc>
       </w:tr>
@@ -745,33 +747,33 @@
       </w:tr>
     </w:tbl>
     <w:p>
-      <w:bookmarkStart w:id="1" w:name="_Toc346509227"/>
-      <w:bookmarkStart w:id="2" w:name="_Toc346508952"/>
-      <w:bookmarkStart w:id="3" w:name="_Toc346508722"/>
-      <w:bookmarkStart w:id="4" w:name="_Toc344879822"/>
-      <w:bookmarkStart w:id="5" w:name="_Toc344877432"/>
-      <w:bookmarkStart w:id="6" w:name="_Toc113291685"/>
-      <w:bookmarkStart w:id="7" w:name="_Toc111117822"/>
-      <w:bookmarkStart w:id="8" w:name="_Toc111014886"/>
-      <w:bookmarkStart w:id="9" w:name="_Toc108287587"/>
-      <w:bookmarkStart w:id="10" w:name="_Toc107858829"/>
+      <w:bookmarkStart w:id="0" w:name="_Toc346509227"/>
+      <w:bookmarkStart w:id="1" w:name="_Toc346508952"/>
+      <w:bookmarkStart w:id="2" w:name="_Toc346508722"/>
+      <w:bookmarkStart w:id="3" w:name="_Toc344879822"/>
+      <w:bookmarkStart w:id="4" w:name="_Toc344877432"/>
+      <w:bookmarkStart w:id="5" w:name="_Toc113291685"/>
+      <w:bookmarkStart w:id="6" w:name="_Toc111117822"/>
+      <w:bookmarkStart w:id="7" w:name="_Toc111014886"/>
+      <w:bookmarkStart w:id="8" w:name="_Toc108287587"/>
+      <w:bookmarkStart w:id="9" w:name="_Toc107858829"/>
+      <w:bookmarkEnd w:id="0"/>
       <w:bookmarkEnd w:id="1"/>
       <w:bookmarkEnd w:id="2"/>
       <w:bookmarkEnd w:id="3"/>
       <w:bookmarkEnd w:id="4"/>
+      <w:r>
+        <w:rPr>
+          <w:rFonts w:ascii="Arial" w:hAnsi="Arial"/>
+          <w:color w:val="FFFFFF"/>
+        </w:rPr>
+        <w:t>Content</w:t>
+      </w:r>
       <w:bookmarkEnd w:id="5"/>
-      <w:r>
-        <w:rPr>
-          <w:rFonts w:ascii="Arial" w:hAnsi="Arial"/>
-          <w:color w:val="FFFFFF"/>
-        </w:rPr>
-        <w:t>Content</w:t>
-      </w:r>
       <w:bookmarkEnd w:id="6"/>
       <w:bookmarkEnd w:id="7"/>
       <w:bookmarkEnd w:id="8"/>
       <w:bookmarkEnd w:id="9"/>
-      <w:bookmarkEnd w:id="10"/>
     </w:p>
     <w:p>
       <w:pPr>
@@ -1498,11 +1500,19 @@
         </w:rPr>
         <w:tab/>
       </w:r>
-      <w:r>
-        <w:rPr>
-          <w:rFonts w:ascii="Arial" w:hAnsi="Arial"/>
-        </w:rPr>
-        <w:t>Behaviour Requirements</w:t>
+      <w:proofErr w:type="spellStart"/>
+      <w:r>
+        <w:rPr>
+          <w:rFonts w:ascii="Arial" w:hAnsi="Arial"/>
+        </w:rPr>
+        <w:t>Behaviour</w:t>
+      </w:r>
+      <w:proofErr w:type="spellEnd"/>
+      <w:r>
+        <w:rPr>
+          <w:rFonts w:ascii="Arial" w:hAnsi="Arial"/>
+        </w:rPr>
+        <w:t xml:space="preserve"> Requirements</w:t>
       </w:r>
       <w:r>
         <w:tab/>
@@ -1772,7 +1782,7 @@
           <w:color w:val="FFFFFF"/>
         </w:rPr>
       </w:pPr>
-      <w:bookmarkStart w:id="11" w:name="_Toc113291686"/>
+      <w:bookmarkStart w:id="10" w:name="_Toc113291686"/>
       <w:r>
         <w:rPr>
           <w:rFonts w:ascii="Arial" w:hAnsi="Arial"/>
@@ -1781,7 +1791,7 @@
         <w:lastRenderedPageBreak/>
         <w:t>Revisions</w:t>
       </w:r>
-      <w:bookmarkEnd w:id="11"/>
+      <w:bookmarkEnd w:id="10"/>
     </w:p>
     <w:tbl>
       <w:tblPr>
@@ -1993,7 +2003,7 @@
           <w:sz w:val="22"/>
         </w:rPr>
       </w:pPr>
-      <w:bookmarkStart w:id="12" w:name="_Toc108287589"/>
+      <w:bookmarkStart w:id="11" w:name="_Toc108287589"/>
     </w:p>
     <w:p>
       <w:pPr>
@@ -2038,9 +2048,9 @@
           <w:docGrid w:linePitch="100"/>
         </w:sectPr>
       </w:pPr>
-      <w:bookmarkStart w:id="13" w:name="_Toc113291687"/>
-      <w:bookmarkStart w:id="14" w:name="_Toc111117824"/>
-      <w:bookmarkStart w:id="15" w:name="_Toc111014888"/>
+      <w:bookmarkStart w:id="12" w:name="_Toc113291687"/>
+      <w:bookmarkStart w:id="13" w:name="_Toc111117824"/>
+      <w:bookmarkStart w:id="14" w:name="_Toc111014888"/>
       <w:r>
         <w:rPr>
           <w:rFonts w:ascii="Arial" w:hAnsi="Arial"/>
@@ -2067,10 +2077,9 @@
           <w:i/>
           <w:sz w:val="22"/>
         </w:rPr>
-        <w:t>are more general and apply to any SRS. Please make sure to delete all of the comments before submitting the document</w:t>
-      </w:r>
-      <w:bookmarkStart w:id="16" w:name="_Toc113291688"/>
-      <w:bookmarkEnd w:id="13"/>
+        <w:t xml:space="preserve">are more general and apply to any SRS. Please make sure to delete </w:t>
+      </w:r>
+      <w:proofErr w:type="gramStart"/>
       <w:r>
         <w:rPr>
           <w:rFonts w:ascii="Arial" w:hAnsi="Arial"/>
@@ -2078,12 +2087,33 @@
           <w:i/>
           <w:sz w:val="22"/>
         </w:rPr>
+        <w:t>all of</w:t>
+      </w:r>
+      <w:proofErr w:type="gramEnd"/>
+      <w:r>
+        <w:rPr>
+          <w:rFonts w:ascii="Arial" w:hAnsi="Arial"/>
+          <w:b w:val="0"/>
+          <w:i/>
+          <w:sz w:val="22"/>
+        </w:rPr>
+        <w:t xml:space="preserve"> the comments before submitting the document</w:t>
+      </w:r>
+      <w:bookmarkStart w:id="15" w:name="_Toc113291688"/>
+      <w:bookmarkEnd w:id="12"/>
+      <w:r>
+        <w:rPr>
+          <w:rFonts w:ascii="Arial" w:hAnsi="Arial"/>
+          <w:b w:val="0"/>
+          <w:i/>
+          <w:sz w:val="22"/>
+        </w:rPr>
         <w:t>.&gt;</w:t>
       </w:r>
-      <w:bookmarkEnd w:id="12"/>
+      <w:bookmarkEnd w:id="11"/>
+      <w:bookmarkEnd w:id="13"/>
       <w:bookmarkEnd w:id="14"/>
       <w:bookmarkEnd w:id="15"/>
-      <w:bookmarkEnd w:id="16"/>
     </w:p>
     <w:p>
       <w:pPr>
@@ -2107,8 +2137,8 @@
           <w:color w:val="FFFFFF"/>
         </w:rPr>
       </w:pPr>
-      <w:bookmarkStart w:id="17" w:name="_Toc113291689"/>
-      <w:bookmarkStart w:id="18" w:name="_Toc439994665"/>
+      <w:bookmarkStart w:id="16" w:name="_Toc113291689"/>
+      <w:bookmarkStart w:id="17" w:name="_Toc439994665"/>
       <w:r>
         <w:rPr>
           <w:rFonts w:ascii="Arial" w:hAnsi="Arial"/>
@@ -2117,8 +2147,8 @@
         <w:lastRenderedPageBreak/>
         <w:t>Introduction</w:t>
       </w:r>
+      <w:bookmarkEnd w:id="16"/>
       <w:bookmarkEnd w:id="17"/>
-      <w:bookmarkEnd w:id="18"/>
     </w:p>
     <w:p>
       <w:pPr>
@@ -2148,16 +2178,16 @@
           <w:rFonts w:ascii="Arial" w:hAnsi="Arial"/>
         </w:rPr>
       </w:pPr>
-      <w:bookmarkStart w:id="19" w:name="_Toc113291690"/>
-      <w:bookmarkStart w:id="20" w:name="_Toc439994667"/>
+      <w:bookmarkStart w:id="18" w:name="_Toc113291690"/>
+      <w:bookmarkStart w:id="19" w:name="_Toc439994667"/>
       <w:r>
         <w:rPr>
           <w:rFonts w:ascii="Arial" w:hAnsi="Arial"/>
         </w:rPr>
         <w:t>Document Purpose</w:t>
       </w:r>
+      <w:bookmarkEnd w:id="18"/>
       <w:bookmarkEnd w:id="19"/>
-      <w:bookmarkEnd w:id="20"/>
       <w:r>
         <w:rPr>
           <w:rFonts w:ascii="Arial" w:hAnsi="Arial"/>
@@ -2169,27 +2199,19 @@
       <w:pPr>
         <w:pStyle w:val="template"/>
         <w:jc w:val="both"/>
-        <w:rPr>
-          <w:color w:val="0000FF"/>
-        </w:rPr>
-      </w:pPr>
-      <w:r>
-        <w:t>&lt;</w:t>
-      </w:r>
-      <w:r>
-        <w:rPr>
-          <w:color w:val="0000FF"/>
-        </w:rPr>
-        <w:t>Identify the product whose software requirements are specified in this document, including the revision or release number. Describe the scope of the product that is covered by this SRS, particularly if this SRS describes only part of the system or a single subsystem.</w:t>
-      </w:r>
-    </w:p>
-    <w:p>
-      <w:pPr>
-        <w:pStyle w:val="template"/>
-        <w:jc w:val="both"/>
-      </w:pPr>
-      <w:r>
-        <w:t>TO DO: Write 1-2 paragraphs describing the purpose of this document as explained above.&gt;</w:t>
+      </w:pPr>
+      <w:bookmarkStart w:id="20" w:name="_Toc113291691"/>
+      <w:bookmarkStart w:id="21" w:name="_Toc439994670"/>
+      <w:r>
+        <w:t xml:space="preserve">The purpose of this document is to describe the requirements of the </w:t>
+      </w:r>
+      <w:proofErr w:type="spellStart"/>
+      <w:r>
+        <w:t>GroupSchedule</w:t>
+      </w:r>
+      <w:proofErr w:type="spellEnd"/>
+      <w:r>
+        <w:t xml:space="preserve"> web application. This includes system requirements such as hardware and software as well as the functionality of the application. It explains the use by its intended audience in detail. This document is intended to be used as a proposal for developing initial versions.</w:t>
       </w:r>
     </w:p>
     <w:p>
@@ -2203,16 +2225,14 @@
           <w:rFonts w:ascii="Arial" w:hAnsi="Arial"/>
         </w:rPr>
       </w:pPr>
-      <w:bookmarkStart w:id="21" w:name="_Toc113291691"/>
-      <w:bookmarkStart w:id="22" w:name="_Toc439994670"/>
       <w:r>
         <w:rPr>
           <w:rFonts w:ascii="Arial" w:hAnsi="Arial"/>
         </w:rPr>
         <w:t>Product Scope</w:t>
       </w:r>
+      <w:bookmarkEnd w:id="20"/>
       <w:bookmarkEnd w:id="21"/>
-      <w:bookmarkEnd w:id="22"/>
     </w:p>
     <w:p>
       <w:pPr>
@@ -2240,6 +2260,35 @@
       <w:r>
         <w:t>TO DO: 1-2 paragraphs describing the scope of the product. Make sure to describe the benefits associated with the product.&gt;</w:t>
       </w:r>
+    </w:p>
+    <w:p>
+      <w:pPr>
+        <w:pStyle w:val="template"/>
+        <w:jc w:val="both"/>
+      </w:pPr>
+    </w:p>
+    <w:p>
+      <w:pPr>
+        <w:pStyle w:val="template"/>
+        <w:jc w:val="both"/>
+      </w:pPr>
+      <w:r>
+        <w:t xml:space="preserve">The </w:t>
+      </w:r>
+      <w:proofErr w:type="spellStart"/>
+      <w:r>
+        <w:t>GroupSchedule</w:t>
+      </w:r>
+      <w:proofErr w:type="spellEnd"/>
+      <w:r>
+        <w:t xml:space="preserve"> has the purpose of gathering the information of the group members and display their common availability. The objective of this software is to help the users with time management and our goal is to present a friendly interface where any individual with basic knowledge in computer can use.</w:t>
+      </w:r>
+    </w:p>
+    <w:p>
+      <w:pPr>
+        <w:pStyle w:val="template"/>
+        <w:jc w:val="both"/>
+      </w:pPr>
     </w:p>
     <w:p>
       <w:pPr>
@@ -2252,52 +2301,99 @@
           <w:rFonts w:ascii="Arial" w:hAnsi="Arial"/>
         </w:rPr>
       </w:pPr>
-      <w:bookmarkStart w:id="23" w:name="_Toc439994669"/>
-      <w:bookmarkStart w:id="24" w:name="_Toc113291692"/>
+      <w:bookmarkStart w:id="22" w:name="_Toc439994669"/>
+      <w:bookmarkStart w:id="23" w:name="_Toc113291692"/>
       <w:r>
         <w:rPr>
           <w:rFonts w:ascii="Arial" w:hAnsi="Arial"/>
         </w:rPr>
         <w:t xml:space="preserve">Intended Audience and </w:t>
       </w:r>
+      <w:bookmarkEnd w:id="22"/>
+      <w:r>
+        <w:rPr>
+          <w:rFonts w:ascii="Arial" w:hAnsi="Arial"/>
+        </w:rPr>
+        <w:t>Document Overview</w:t>
+      </w:r>
       <w:bookmarkEnd w:id="23"/>
-      <w:r>
-        <w:rPr>
-          <w:rFonts w:ascii="Arial" w:hAnsi="Arial"/>
-        </w:rPr>
-        <w:t>Document Overview</w:t>
-      </w:r>
+    </w:p>
+    <w:p>
+      <w:pPr>
+        <w:pStyle w:val="template"/>
+        <w:jc w:val="both"/>
+      </w:pPr>
+      <w:r>
+        <w:t>&lt;</w:t>
+      </w:r>
+      <w:r>
+        <w:rPr>
+          <w:color w:val="0000FF"/>
+        </w:rPr>
+        <w:t>Describe the different types of reader that the document is intended for, such as developers, project managers, marketing staff, users, testers, and documentation writers</w:t>
+      </w:r>
+      <w:r>
+        <w:t xml:space="preserve"> (In your case it would probably be the “client” and the professor). </w:t>
+      </w:r>
+      <w:r>
+        <w:rPr>
+          <w:color w:val="0000FF"/>
+        </w:rPr>
+        <w:t>Describe what the rest of this SRS contains and how it is organized. Suggest a sequence for reading the document, beginning with the overview sections and proceeding through the sections that are most pertinent to each reader type.</w:t>
+      </w:r>
+      <w:r>
+        <w:t>&gt;</w:t>
+      </w:r>
+    </w:p>
+    <w:p>
+      <w:pPr>
+        <w:pStyle w:val="template"/>
+        <w:jc w:val="both"/>
+      </w:pPr>
+    </w:p>
+    <w:p>
+      <w:pPr>
+        <w:pStyle w:val="template"/>
+        <w:jc w:val="both"/>
+      </w:pPr>
+      <w:r>
+        <w:t>Professor:</w:t>
+      </w:r>
+    </w:p>
+    <w:p>
+      <w:pPr>
+        <w:pStyle w:val="template"/>
+        <w:jc w:val="both"/>
+      </w:pPr>
+    </w:p>
+    <w:p>
+      <w:pPr>
+        <w:pStyle w:val="template"/>
+        <w:jc w:val="both"/>
+      </w:pPr>
+      <w:r>
+        <w:t>User:</w:t>
+      </w:r>
+    </w:p>
+    <w:p>
+      <w:pPr>
+        <w:pStyle w:val="template"/>
+        <w:jc w:val="both"/>
+      </w:pPr>
+      <w:r>
+        <w:t xml:space="preserve">This document was written to easier the use of the program and to provide a better understanding of it. A basic computer knowledge is required to be able to use and/or understand the content in this file. The definitions of acronyms used can be found under section 1.4, a full description of the software and the functionality of it can be located furthermore. </w:t>
+      </w:r>
+    </w:p>
+    <w:p>
+      <w:pPr>
+        <w:pStyle w:val="template"/>
+        <w:jc w:val="both"/>
+        <w:rPr>
+          <w:color w:val="0000FF"/>
+        </w:rPr>
+      </w:pPr>
+      <w:bookmarkStart w:id="24" w:name="_GoBack"/>
       <w:bookmarkEnd w:id="24"/>
-    </w:p>
-    <w:p>
-      <w:pPr>
-        <w:pStyle w:val="template"/>
-        <w:jc w:val="both"/>
-        <w:rPr>
-          <w:color w:val="0000FF"/>
-        </w:rPr>
-      </w:pPr>
-      <w:r>
-        <w:t>&lt;</w:t>
-      </w:r>
-      <w:r>
-        <w:rPr>
-          <w:color w:val="0000FF"/>
-        </w:rPr>
-        <w:t>Describe the different types of reader that the document is intended for, such as developers, project managers, marketing staff, users, testers, and documentation writers</w:t>
-      </w:r>
-      <w:r>
-        <w:t xml:space="preserve"> (In your case it would probably be the “client” and the professor). </w:t>
-      </w:r>
-      <w:r>
-        <w:rPr>
-          <w:color w:val="0000FF"/>
-        </w:rPr>
-        <w:t>Describe what the rest of this SRS contains and how it is organized. Suggest a sequence for reading the document, beginning with the overview sections and proceeding through the sections that are most pertinent to each reader type.</w:t>
-      </w:r>
-      <w:r>
-        <w:t>&gt;</w:t>
-      </w:r>
     </w:p>
     <w:p>
       <w:pPr>
@@ -2446,7 +2542,6 @@
         <w:rPr>
           <w:rFonts w:ascii="Arial" w:hAnsi="Arial"/>
         </w:rPr>
-        <w:lastRenderedPageBreak/>
         <w:t>References</w:t>
       </w:r>
       <w:bookmarkEnd w:id="28"/>
@@ -2740,7 +2835,6 @@
           <w:rFonts w:ascii="Arial" w:hAnsi="Arial"/>
           <w:color w:val="FFFFFF"/>
         </w:rPr>
-        <w:lastRenderedPageBreak/>
         <w:t>Overall Description</w:t>
       </w:r>
       <w:bookmarkEnd w:id="30"/>
@@ -2842,7 +2936,35 @@
         <w:rPr>
           <w:color w:val="0000FF"/>
         </w:rPr>
-        <w:t>Summarize the major functions the product must perform or must let the user perform. Details will be provided in Section 3, so only a high level summary is needed here. Organize the functions to make them understandable to any reader of the SRS. A picture of the major groups of related requirements and how they relate, such as a top level data flow diagram or object class diagram, will be effective.</w:t>
+        <w:t xml:space="preserve">Summarize the major functions the product must perform or must let the user perform. Details will be provided in Section 3, so only a </w:t>
+      </w:r>
+      <w:proofErr w:type="gramStart"/>
+      <w:r>
+        <w:rPr>
+          <w:color w:val="0000FF"/>
+        </w:rPr>
+        <w:t>high level</w:t>
+      </w:r>
+      <w:proofErr w:type="gramEnd"/>
+      <w:r>
+        <w:rPr>
+          <w:color w:val="0000FF"/>
+        </w:rPr>
+        <w:t xml:space="preserve"> summary is needed here. Organize the functions to make them understandable to any reader of the SRS. A picture of the major groups of related requirements and how they relate, such as a </w:t>
+      </w:r>
+      <w:proofErr w:type="gramStart"/>
+      <w:r>
+        <w:rPr>
+          <w:color w:val="0000FF"/>
+        </w:rPr>
+        <w:t>top level</w:t>
+      </w:r>
+      <w:proofErr w:type="gramEnd"/>
+      <w:r>
+        <w:rPr>
+          <w:color w:val="0000FF"/>
+        </w:rPr>
+        <w:t xml:space="preserve"> data flow diagram or object class diagram, will be effective.</w:t>
       </w:r>
     </w:p>
     <w:p>
@@ -2982,7 +3104,14 @@
         <w:rPr>
           <w:color w:val="0000FF"/>
         </w:rPr>
-        <w:t>Describe the environment in which the software will operate, including the hardware platform, operating system and versions, and any other software components or applications with which it must peacefully coexist. In this part, make sure to include a simple diagram that shows the major components of the overall system, subsystem interconnections, and external interface</w:t>
+        <w:t xml:space="preserve">Describe the environment in which the software will operate, including the hardware platform, operating system and versions, and any other software components or applications with which it </w:t>
+      </w:r>
+      <w:r>
+        <w:rPr>
+          <w:color w:val="0000FF"/>
+        </w:rPr>
+        <w:lastRenderedPageBreak/>
+        <w:t>must peacefully coexist. In this part, make sure to include a simple diagram that shows the major components of the overall system, subsystem interconnections, and external interface</w:t>
       </w:r>
     </w:p>
     <w:p>
@@ -3014,7 +3143,6 @@
         <w:rPr>
           <w:rFonts w:ascii="Arial" w:hAnsi="Arial"/>
         </w:rPr>
-        <w:lastRenderedPageBreak/>
         <w:t>Design and Implementation Constraints</w:t>
       </w:r>
       <w:bookmarkEnd w:id="40"/>
@@ -3044,7 +3172,15 @@
         <w:jc w:val="both"/>
       </w:pPr>
       <w:r>
-        <w:t>TO DO: In this section you need to consider all of the information you gathered so far, analyze it and correctly identify relevant constraints.&gt;</w:t>
+        <w:t xml:space="preserve">TO DO: In this section you need to consider </w:t>
+      </w:r>
+      <w:proofErr w:type="gramStart"/>
+      <w:r>
+        <w:t>all of</w:t>
+      </w:r>
+      <w:proofErr w:type="gramEnd"/>
+      <w:r>
+        <w:t xml:space="preserve"> the information you gathered so far, analyze it and correctly identify relevant constraints.&gt;</w:t>
       </w:r>
     </w:p>
     <w:p>
@@ -3277,7 +3413,6 @@
           <w:rFonts w:ascii="Arial" w:hAnsi="Arial"/>
           <w:color w:val="FFFFFF"/>
         </w:rPr>
-        <w:lastRenderedPageBreak/>
         <w:t>Specific Requirements</w:t>
       </w:r>
       <w:bookmarkEnd w:id="46"/>
@@ -3427,7 +3562,21 @@
         <w:rPr>
           <w:color w:val="0000FF"/>
         </w:rPr>
-        <w:t>Describe the connections between this product and other specific software components (name and version), including databases, operating systems (Windows? Linux? Etc…), tools, libraries, and integrated commercial components. Identify the data items or messages coming into the system and going out and describe the purpose of each. Describe the services needed and the nature of communications. Identify data that will be shared across software components. If the data sharing mechanism must be implemented in a specific way (for example, use of a global data area in a multitasking operating system), specify this as an implementation constraint.</w:t>
+        <w:t xml:space="preserve">Describe the connections between this product and other specific software components (name and version), including databases, operating systems (Windows? Linux? </w:t>
+      </w:r>
+      <w:proofErr w:type="spellStart"/>
+      <w:r>
+        <w:rPr>
+          <w:color w:val="0000FF"/>
+        </w:rPr>
+        <w:t>Etc</w:t>
+      </w:r>
+      <w:proofErr w:type="spellEnd"/>
+      <w:r>
+        <w:rPr>
+          <w:color w:val="0000FF"/>
+        </w:rPr>
+        <w:t>…), tools, libraries, and integrated commercial components. Identify the data items or messages coming into the system and going out and describe the purpose of each. Describe the services needed and the nature of communications. Identify data that will be shared across software components. If the data sharing mechanism must be implemented in a specific way (for example, use of a global data area in a multitasking operating system), specify this as an implementation constraint.</w:t>
       </w:r>
       <w:r>
         <w:t xml:space="preserve"> </w:t>
@@ -3480,25 +3629,40 @@
         <w:rPr>
           <w:color w:val="0000FF"/>
         </w:rPr>
-        <w:t>Describe the requirements associated with any communications functions required by this product, including e-mail, web browser, network server communications protocols, electronic forms, and so on. Define any pertinent message formatting. Identify any communication standards that will be used, such as FTP or HTTP. Specify any communication security or encryption issues, data transfer rates, and synchronization mechanisms.</w:t>
-      </w:r>
-    </w:p>
-    <w:p>
-      <w:pPr>
-        <w:pStyle w:val="template"/>
-        <w:jc w:val="both"/>
+        <w:t xml:space="preserve">Describe the requirements associated with any communications functions required by this product, including e-mail, web browser, network server communications protocols, electronic </w:t>
+      </w:r>
+      <w:r>
         <w:rPr>
           <w:color w:val="0000FF"/>
         </w:rPr>
-      </w:pPr>
-    </w:p>
-    <w:p>
-      <w:pPr>
-        <w:pStyle w:val="template"/>
-        <w:jc w:val="both"/>
-      </w:pPr>
-      <w:r>
-        <w:t>TO DO: Do not go into too much detail, but provide 1-2 paragraphs were you will outline the major communication standards. For example, if you decide to use encryption there is no need to specify the exact encryption standards, but rather, specify the fact that the data will be encrypted and name what standards you consider using. &gt;</w:t>
+        <w:lastRenderedPageBreak/>
+        <w:t>forms, and so on. Define any pertinent message formatting. Identify any communication standards that will be used, such as FTP or HTTP. Specify any communication security or encryption issues, data transfer rates, and synchronization mechanisms.</w:t>
+      </w:r>
+    </w:p>
+    <w:p>
+      <w:pPr>
+        <w:pStyle w:val="template"/>
+        <w:jc w:val="both"/>
+        <w:rPr>
+          <w:color w:val="0000FF"/>
+        </w:rPr>
+      </w:pPr>
+    </w:p>
+    <w:p>
+      <w:pPr>
+        <w:pStyle w:val="template"/>
+        <w:jc w:val="both"/>
+      </w:pPr>
+      <w:r>
+        <w:t xml:space="preserve">TO DO: Do not go into too much </w:t>
+      </w:r>
+      <w:proofErr w:type="gramStart"/>
+      <w:r>
+        <w:t>detail, but</w:t>
+      </w:r>
+      <w:proofErr w:type="gramEnd"/>
+      <w:r>
+        <w:t xml:space="preserve"> provide 1-2 paragraphs were you will outline the major communication standards. For example, if you decide to use encryption there is no need to specify the exact encryption standards, but rather, specify the fact that the data will be encrypted and name what standards you consider using. &gt;</w:t>
       </w:r>
     </w:p>
     <w:p>
@@ -3601,11 +3765,19 @@
         </w:rPr>
       </w:pPr>
       <w:bookmarkStart w:id="53" w:name="_Toc113291707"/>
-      <w:r>
-        <w:rPr>
-          <w:rFonts w:ascii="Arial" w:hAnsi="Arial"/>
-        </w:rPr>
-        <w:t>Behaviour Requirements</w:t>
+      <w:proofErr w:type="spellStart"/>
+      <w:r>
+        <w:rPr>
+          <w:rFonts w:ascii="Arial" w:hAnsi="Arial"/>
+        </w:rPr>
+        <w:t>Behaviour</w:t>
+      </w:r>
+      <w:proofErr w:type="spellEnd"/>
+      <w:r>
+        <w:rPr>
+          <w:rFonts w:ascii="Arial" w:hAnsi="Arial"/>
+        </w:rPr>
+        <w:t xml:space="preserve"> Requirements</w:t>
       </w:r>
       <w:bookmarkEnd w:id="53"/>
     </w:p>
@@ -3755,7 +3927,23 @@
         <w:jc w:val="both"/>
       </w:pPr>
       <w:r>
-        <w:t>TODO: Provide relevant performance requirements based on the information you collected from the client. For example you can say “1. Any transaction will not take more than 10 seconds, etc…&gt;</w:t>
+        <w:t xml:space="preserve">TODO: Provide relevant performance requirements based on the information you collected from the client. For </w:t>
+      </w:r>
+      <w:proofErr w:type="gramStart"/>
+      <w:r>
+        <w:t>example</w:t>
+      </w:r>
+      <w:proofErr w:type="gramEnd"/>
+      <w:r>
+        <w:t xml:space="preserve"> you can say “1. Any transaction will not take more than 10 seconds, </w:t>
+      </w:r>
+      <w:proofErr w:type="spellStart"/>
+      <w:r>
+        <w:t>etc</w:t>
+      </w:r>
+      <w:proofErr w:type="spellEnd"/>
+      <w:r>
+        <w:t>…&gt;</w:t>
       </w:r>
     </w:p>
     <w:p>
@@ -3891,7 +4079,15 @@
         <w:jc w:val="both"/>
       </w:pPr>
       <w:r>
-        <w:t>TODO: Use subsections (e.g., 4.3.1 Reliability, 4.3.2 Portability, etc…) provide requirements related to the different software quality attributes. Base the information you include in these subsections on the material you have learned in the class. Make sure, that you do not just write “This software shall be maintainable…” Indicate how you plan to achieve it, etc.&gt;</w:t>
+        <w:t xml:space="preserve">TODO: Use subsections (e.g., 4.3.1 Reliability, 4.3.2 Portability, </w:t>
+      </w:r>
+      <w:proofErr w:type="spellStart"/>
+      <w:r>
+        <w:t>etc</w:t>
+      </w:r>
+      <w:proofErr w:type="spellEnd"/>
+      <w:r>
+        <w:t>…) provide requirements related to the different software quality attributes. Base the information you include in these subsections on the material you have learned in the class. Make sure, that you do not just write “This software shall be maintainable…” Indicate how you plan to achieve it, etc.&gt;</w:t>
       </w:r>
     </w:p>
     <w:p>

</xml_diff>